<commit_message>
adding pdf format of proposal
</commit_message>
<xml_diff>
--- a/final-Movie_ticket_proposal.docx
+++ b/final-Movie_ticket_proposal.docx
@@ -1565,6 +1565,7 @@
         <w:t>Table of figures</w:t>
       </w:r>
     </w:p>
+    <w:bookmarkStart w:id="0" w:name="_GoBack"/>
     <w:p>
       <w:pPr>
         <w:pStyle w:val="TableofFigures"/>
@@ -1589,7 +1590,7 @@
       <w:r>
         <w:fldChar w:fldCharType="separate"/>
       </w:r>
-      <w:hyperlink w:anchor="_Toc178742617" w:history="1">
+      <w:hyperlink w:anchor="_Toc178790602" w:history="1">
         <w:r>
           <w:rPr>
             <w:rStyle w:val="Hyperlink"/>
@@ -1611,7 +1612,7 @@
             <w:noProof/>
             <w:lang w:val="en-US"/>
           </w:rPr>
-          <w:t xml:space="preserve"> Agile Method</w:t>
+          <w:t>Agile method</w:t>
         </w:r>
         <w:r>
           <w:rPr>
@@ -1632,7 +1633,7 @@
             <w:noProof/>
             <w:webHidden/>
           </w:rPr>
-          <w:instrText xml:space="preserve"> PAGEREF _Toc178742617 \h </w:instrText>
+          <w:instrText xml:space="preserve"> PAGEREF _Toc178790602 \h </w:instrText>
         </w:r>
         <w:r>
           <w:rPr>
@@ -1678,13 +1679,21 @@
           <w:lang w:val="en-US" w:bidi="ne-NP"/>
         </w:rPr>
       </w:pPr>
-      <w:hyperlink w:anchor="_Toc178742618" w:history="1">
+      <w:hyperlink w:anchor="_Toc178790603" w:history="1">
         <w:r>
           <w:rPr>
             <w:rStyle w:val="Hyperlink"/>
             <w:noProof/>
           </w:rPr>
           <w:t>Figure 6</w:t>
+        </w:r>
+        <w:r>
+          <w:rPr>
+            <w:rStyle w:val="Hyperlink"/>
+            <w:noProof/>
+          </w:rPr>
+          <w:noBreakHyphen/>
+          <w:t>5</w:t>
         </w:r>
         <w:r>
           <w:rPr>
@@ -1721,7 +1730,7 @@
             <w:noProof/>
             <w:webHidden/>
           </w:rPr>
-          <w:instrText xml:space="preserve"> PAGEREF _Toc178742618 \h </w:instrText>
+          <w:instrText xml:space="preserve"> PAGEREF _Toc178790603 \h </w:instrText>
         </w:r>
         <w:r>
           <w:rPr>
@@ -1759,6 +1768,7 @@
       <w:r>
         <w:fldChar w:fldCharType="end"/>
       </w:r>
+      <w:bookmarkEnd w:id="0"/>
     </w:p>
     <w:p>
       <w:pPr>
@@ -1799,7 +1809,7 @@
         <w:spacing w:line="360" w:lineRule="auto"/>
         <w:ind w:left="270" w:hanging="270"/>
       </w:pPr>
-      <w:bookmarkStart w:id="0" w:name="_Toc178742605"/>
+      <w:bookmarkStart w:id="1" w:name="_Toc178742605"/>
       <w:r>
         <w:lastRenderedPageBreak/>
         <w:t>I</w:t>
@@ -1807,7 +1817,7 @@
       <w:r>
         <w:t>ntroduction</w:t>
       </w:r>
-      <w:bookmarkEnd w:id="0"/>
+      <w:bookmarkEnd w:id="1"/>
     </w:p>
     <w:p>
       <w:pPr>
@@ -1952,14 +1962,14 @@
         <w:lastRenderedPageBreak/>
         <w:t xml:space="preserve"> </w:t>
       </w:r>
-      <w:bookmarkStart w:id="1" w:name="_Toc178742606"/>
+      <w:bookmarkStart w:id="2" w:name="_Toc178742606"/>
       <w:r>
         <w:t>P</w:t>
       </w:r>
       <w:r>
         <w:t>roblem Statement</w:t>
       </w:r>
-      <w:bookmarkEnd w:id="1"/>
+      <w:bookmarkEnd w:id="2"/>
     </w:p>
     <w:p>
       <w:pPr>
@@ -2002,7 +2012,7 @@
         <w:spacing w:line="360" w:lineRule="auto"/>
         <w:ind w:left="270" w:hanging="270"/>
       </w:pPr>
-      <w:bookmarkStart w:id="2" w:name="_Toc178742607"/>
+      <w:bookmarkStart w:id="3" w:name="_Toc178742607"/>
       <w:r>
         <w:lastRenderedPageBreak/>
         <w:t>O</w:t>
@@ -2010,7 +2020,7 @@
       <w:r>
         <w:t>bjectives</w:t>
       </w:r>
-      <w:bookmarkEnd w:id="2"/>
+      <w:bookmarkEnd w:id="3"/>
     </w:p>
     <w:p>
       <w:pPr>
@@ -2082,12 +2092,12 @@
         </w:numPr>
         <w:spacing w:line="360" w:lineRule="auto"/>
       </w:pPr>
-      <w:bookmarkStart w:id="3" w:name="_Toc178742608"/>
+      <w:bookmarkStart w:id="4" w:name="_Toc178742608"/>
       <w:r>
         <w:lastRenderedPageBreak/>
         <w:t>Background Study</w:t>
       </w:r>
-      <w:bookmarkEnd w:id="3"/>
+      <w:bookmarkEnd w:id="4"/>
     </w:p>
     <w:p>
       <w:pPr>
@@ -2361,12 +2371,12 @@
       <w:r>
         <w:br w:type="page"/>
       </w:r>
-      <w:bookmarkStart w:id="4" w:name="_Toc178742609"/>
+      <w:bookmarkStart w:id="5" w:name="_Toc178742609"/>
       <w:r>
         <w:lastRenderedPageBreak/>
         <w:t>5. Methodology</w:t>
       </w:r>
-      <w:bookmarkEnd w:id="4"/>
+      <w:bookmarkEnd w:id="5"/>
     </w:p>
     <w:p>
       <w:pPr>
@@ -2436,24 +2446,11 @@
           </wp:inline>
         </w:drawing>
       </w:r>
-      <w:bookmarkStart w:id="5" w:name="_GoBack"/>
-      <w:bookmarkEnd w:id="5"/>
     </w:p>
     <w:p>
       <w:pPr>
         <w:pStyle w:val="Caption"/>
         <w:jc w:val="center"/>
-        <w:rPr>
-          <w:i w:val="0"/>
-          <w:iCs w:val="0"/>
-          <w:sz w:val="24"/>
-          <w:szCs w:val="24"/>
-        </w:rPr>
-      </w:pPr>
-      <w:bookmarkStart w:id="6" w:name="_Toc178713769"/>
-      <w:bookmarkStart w:id="7" w:name="_Toc178713970"/>
-      <w:bookmarkStart w:id="8" w:name="_Toc178742617"/>
-      <w:r>
         <w:rPr>
           <w:i w:val="0"/>
           <w:iCs w:val="0"/>
@@ -2461,7 +2458,27 @@
           <w:sz w:val="24"/>
           <w:szCs w:val="24"/>
         </w:rPr>
-        <w:t>Figure 5</w:t>
+      </w:pPr>
+      <w:bookmarkStart w:id="6" w:name="_Toc178790602"/>
+      <w:r>
+        <w:rPr>
+          <w:i w:val="0"/>
+          <w:iCs w:val="0"/>
+          <w:color w:val="auto"/>
+          <w:sz w:val="24"/>
+          <w:szCs w:val="24"/>
+        </w:rPr>
+        <w:t xml:space="preserve">Figure </w:t>
+      </w:r>
+      <w:r>
+        <w:rPr>
+          <w:i w:val="0"/>
+          <w:iCs w:val="0"/>
+          <w:color w:val="auto"/>
+          <w:sz w:val="24"/>
+          <w:szCs w:val="24"/>
+        </w:rPr>
+        <w:t>5</w:t>
       </w:r>
       <w:r>
         <w:rPr>
@@ -2524,6 +2541,7 @@
         </w:rPr>
         <w:fldChar w:fldCharType="end"/>
       </w:r>
+      <w:proofErr w:type="gramStart"/>
       <w:r>
         <w:rPr>
           <w:i w:val="0"/>
@@ -2533,11 +2551,21 @@
           <w:szCs w:val="24"/>
           <w:lang w:val="en-US"/>
         </w:rPr>
-        <w:t xml:space="preserve"> Agile Method</w:t>
+        <w:t>Agile</w:t>
+      </w:r>
+      <w:proofErr w:type="gramEnd"/>
+      <w:r>
+        <w:rPr>
+          <w:i w:val="0"/>
+          <w:iCs w:val="0"/>
+          <w:color w:val="auto"/>
+          <w:sz w:val="24"/>
+          <w:szCs w:val="24"/>
+          <w:lang w:val="en-US"/>
+        </w:rPr>
+        <w:t xml:space="preserve"> method</w:t>
       </w:r>
       <w:bookmarkEnd w:id="6"/>
-      <w:bookmarkEnd w:id="7"/>
-      <w:bookmarkEnd w:id="8"/>
     </w:p>
     <w:sdt>
       <w:sdtPr>
@@ -2566,6 +2594,7 @@
               <w:id w:val="506097690"/>
               <w:citation/>
             </w:sdtPr>
+            <w:sdtEndPr/>
             <w:sdtContent>
               <w:r>
                 <w:fldChar w:fldCharType="begin"/>
@@ -2863,7 +2892,7 @@
         </w:numPr>
         <w:spacing w:line="360" w:lineRule="auto"/>
       </w:pPr>
-      <w:bookmarkStart w:id="9" w:name="_Toc178742610"/>
+      <w:bookmarkStart w:id="7" w:name="_Toc178742610"/>
       <w:r>
         <w:lastRenderedPageBreak/>
         <w:t>P</w:t>
@@ -2875,7 +2904,7 @@
       <w:r>
         <w:t>Chart</w:t>
       </w:r>
-      <w:bookmarkEnd w:id="9"/>
+      <w:bookmarkEnd w:id="7"/>
       <w:proofErr w:type="gramEnd"/>
     </w:p>
     <w:p>
@@ -2916,7 +2945,7 @@
           <w:szCs w:val="24"/>
         </w:rPr>
       </w:pPr>
-      <w:bookmarkStart w:id="10" w:name="_Toc178742618"/>
+      <w:bookmarkStart w:id="8" w:name="_Toc178790603"/>
       <w:r>
         <w:rPr>
           <w:i w:val="0"/>
@@ -2955,7 +2984,7 @@
           <w:sz w:val="24"/>
           <w:szCs w:val="24"/>
         </w:rPr>
-        <w:instrText xml:space="preserve"> SEQ Figure \* ARABIC \s 1 </w:instrText>
+        <w:instrText xml:space="preserve"> STYLEREF 1 \s </w:instrText>
       </w:r>
       <w:r>
         <w:rPr>
@@ -2976,7 +3005,7 @@
           <w:sz w:val="24"/>
           <w:szCs w:val="24"/>
         </w:rPr>
-        <w:t>1</w:t>
+        <w:t>5</w:t>
       </w:r>
       <w:r>
         <w:rPr>
@@ -2995,11 +3024,9 @@
           <w:color w:val="auto"/>
           <w:sz w:val="24"/>
           <w:szCs w:val="24"/>
-          <w:lang w:val="en-US"/>
-        </w:rPr>
-        <w:t xml:space="preserve">Gantt </w:t>
-      </w:r>
-      <w:proofErr w:type="gramStart"/>
+        </w:rPr>
+        <w:noBreakHyphen/>
+      </w:r>
       <w:r>
         <w:rPr>
           <w:i w:val="0"/>
@@ -3007,11 +3034,74 @@
           <w:color w:val="auto"/>
           <w:sz w:val="24"/>
           <w:szCs w:val="24"/>
+        </w:rPr>
+        <w:fldChar w:fldCharType="begin"/>
+      </w:r>
+      <w:r>
+        <w:rPr>
+          <w:i w:val="0"/>
+          <w:iCs w:val="0"/>
+          <w:color w:val="auto"/>
+          <w:sz w:val="24"/>
+          <w:szCs w:val="24"/>
+        </w:rPr>
+        <w:instrText xml:space="preserve"> SEQ Figure \* ARABIC \s 1 </w:instrText>
+      </w:r>
+      <w:r>
+        <w:rPr>
+          <w:i w:val="0"/>
+          <w:iCs w:val="0"/>
+          <w:color w:val="auto"/>
+          <w:sz w:val="24"/>
+          <w:szCs w:val="24"/>
+        </w:rPr>
+        <w:fldChar w:fldCharType="separate"/>
+      </w:r>
+      <w:r>
+        <w:rPr>
+          <w:i w:val="0"/>
+          <w:iCs w:val="0"/>
+          <w:noProof/>
+          <w:color w:val="auto"/>
+          <w:sz w:val="24"/>
+          <w:szCs w:val="24"/>
+        </w:rPr>
+        <w:t>1</w:t>
+      </w:r>
+      <w:r>
+        <w:rPr>
+          <w:i w:val="0"/>
+          <w:iCs w:val="0"/>
+          <w:color w:val="auto"/>
+          <w:sz w:val="24"/>
+          <w:szCs w:val="24"/>
+        </w:rPr>
+        <w:fldChar w:fldCharType="end"/>
+      </w:r>
+      <w:r>
+        <w:rPr>
+          <w:i w:val="0"/>
+          <w:iCs w:val="0"/>
+          <w:color w:val="auto"/>
+          <w:sz w:val="24"/>
+          <w:szCs w:val="24"/>
           <w:lang w:val="en-US"/>
         </w:rPr>
+        <w:t xml:space="preserve">Gantt </w:t>
+      </w:r>
+      <w:proofErr w:type="gramStart"/>
+      <w:r>
+        <w:rPr>
+          <w:i w:val="0"/>
+          <w:iCs w:val="0"/>
+          <w:color w:val="auto"/>
+          <w:sz w:val="24"/>
+          <w:szCs w:val="24"/>
+          <w:lang w:val="en-US"/>
+        </w:rPr>
         <w:t>Chart</w:t>
       </w:r>
-      <w:bookmarkEnd w:id="10"/>
+      <w:bookmarkEnd w:id="8"/>
       <w:proofErr w:type="gramEnd"/>
     </w:p>
     <w:p>
@@ -3046,7 +3136,7 @@
           <w:lang w:val="en-US"/>
         </w:rPr>
       </w:pPr>
-      <w:bookmarkStart w:id="11" w:name="_Toc178742611"/>
+      <w:bookmarkStart w:id="9" w:name="_Toc178742611"/>
       <w:r>
         <w:rPr>
           <w:lang w:val="en-US"/>
@@ -3060,7 +3150,7 @@
         </w:rPr>
         <w:t>eliverables</w:t>
       </w:r>
-      <w:bookmarkEnd w:id="11"/>
+      <w:bookmarkEnd w:id="9"/>
     </w:p>
     <w:p>
       <w:pPr>
@@ -3731,7 +3821,7 @@
         </w:rPr>
         <w:t xml:space="preserve"> </w:t>
       </w:r>
-      <w:bookmarkStart w:id="12" w:name="_Toc178742612"/>
+      <w:bookmarkStart w:id="10" w:name="_Toc178742612"/>
       <w:r>
         <w:rPr>
           <w:lang w:val="en-US"/>
@@ -3744,7 +3834,7 @@
         </w:rPr>
         <w:t>onclusion</w:t>
       </w:r>
-      <w:bookmarkEnd w:id="12"/>
+      <w:bookmarkEnd w:id="10"/>
     </w:p>
     <w:p>
       <w:pPr>
@@ -3998,7 +4088,7 @@
         </w:rPr>
       </w:pPr>
     </w:p>
-    <w:bookmarkStart w:id="13" w:name="_Toc178742613" w:displacedByCustomXml="next"/>
+    <w:bookmarkStart w:id="11" w:name="_Toc178742613" w:displacedByCustomXml="next"/>
     <w:sdt>
       <w:sdtPr>
         <w:rPr>
@@ -4025,7 +4115,7 @@
           <w:r>
             <w:t>References</w:t>
           </w:r>
-          <w:bookmarkEnd w:id="13"/>
+          <w:bookmarkEnd w:id="11"/>
         </w:p>
         <w:sdt>
           <w:sdtPr>
@@ -4303,7 +4393,7 @@
           <w:rPr>
             <w:noProof/>
           </w:rPr>
-          <w:t>8</w:t>
+          <w:t>11</w:t>
         </w:r>
         <w:r>
           <w:rPr>
@@ -9038,12 +9128,12 @@
         <c:gapWidth val="75"/>
         <c:gapDepth val="75"/>
         <c:shape val="box"/>
-        <c:axId val="-1523074096"/>
-        <c:axId val="-1523070832"/>
+        <c:axId val="1389727664"/>
+        <c:axId val="1389734736"/>
         <c:axId val="0"/>
       </c:bar3DChart>
       <c:catAx>
-        <c:axId val="-1523074096"/>
+        <c:axId val="1389727664"/>
         <c:scaling>
           <c:orientation val="maxMin"/>
         </c:scaling>
@@ -9080,7 +9170,7 @@
             <a:endParaRPr lang="en-US"/>
           </a:p>
         </c:txPr>
-        <c:crossAx val="-1523070832"/>
+        <c:crossAx val="1389734736"/>
         <c:crosses val="autoZero"/>
         <c:auto val="1"/>
         <c:lblAlgn val="ctr"/>
@@ -9088,7 +9178,7 @@
         <c:noMultiLvlLbl val="0"/>
       </c:catAx>
       <c:valAx>
-        <c:axId val="-1523070832"/>
+        <c:axId val="1389734736"/>
         <c:scaling>
           <c:orientation val="minMax"/>
           <c:min val="45565"/>
@@ -9219,7 +9309,7 @@
             <a:endParaRPr lang="en-US"/>
           </a:p>
         </c:txPr>
-        <c:crossAx val="-1523074096"/>
+        <c:crossAx val="1389727664"/>
         <c:crosses val="autoZero"/>
         <c:crossBetween val="between"/>
       </c:valAx>
@@ -10096,6 +10186,21 @@
 </file>
 
 <file path=customXml/item1.xml><?xml version="1.0" encoding="utf-8"?>
+<?mso-contentType ?>
+<FormTemplates xmlns="http://schemas.microsoft.com/sharepoint/v3/contenttype/forms">
+  <Display>DocumentLibraryForm</Display>
+  <Edit>DocumentLibraryForm</Edit>
+  <New>DocumentLibraryForm</New>
+</FormTemplates>
+</file>
+
+<file path=customXml/item2.xml><?xml version="1.0" encoding="utf-8"?>
+<p:properties xmlns:p="http://schemas.microsoft.com/office/2006/metadata/properties" xmlns:xsi="http://www.w3.org/2001/XMLSchema-instance" xmlns:pc="http://schemas.microsoft.com/office/infopath/2007/PartnerControls">
+  <documentManagement/>
+</p:properties>
+</file>
+
+<file path=customXml/item3.xml><?xml version="1.0" encoding="utf-8"?>
 <ct:contentTypeSchema xmlns:ct="http://schemas.microsoft.com/office/2006/metadata/contentType" xmlns:ma="http://schemas.microsoft.com/office/2006/metadata/properties/metaAttributes" ct:_="" ma:_="" ma:contentTypeName="Document" ma:contentTypeID="0x01010021A59588BC0053418FC88F40861DA871" ma:contentTypeVersion="10" ma:contentTypeDescription="Create a new document." ma:contentTypeScope="" ma:versionID="3673c1cf7550c71788a22a838bb0d9c0">
   <xsd:schema xmlns:xsd="http://www.w3.org/2001/XMLSchema" xmlns:xs="http://www.w3.org/2001/XMLSchema" xmlns:p="http://schemas.microsoft.com/office/2006/metadata/properties" xmlns:ns2="22f4eba5-1bf1-421f-a001-fd7acca9760c" targetNamespace="http://schemas.microsoft.com/office/2006/metadata/properties" ma:root="true" ma:fieldsID="ac330b6bfa0f539d41f40e8181b11b47" ns2:_="">
     <xsd:import namespace="22f4eba5-1bf1-421f-a001-fd7acca9760c"/>
@@ -10279,21 +10384,6 @@
 </ct:contentTypeSchema>
 </file>
 
-<file path=customXml/item2.xml><?xml version="1.0" encoding="utf-8"?>
-<p:properties xmlns:p="http://schemas.microsoft.com/office/2006/metadata/properties" xmlns:xsi="http://www.w3.org/2001/XMLSchema-instance" xmlns:pc="http://schemas.microsoft.com/office/infopath/2007/PartnerControls">
-  <documentManagement/>
-</p:properties>
-</file>
-
-<file path=customXml/item3.xml><?xml version="1.0" encoding="utf-8"?>
-<?mso-contentType ?>
-<FormTemplates xmlns="http://schemas.microsoft.com/sharepoint/v3/contenttype/forms">
-  <Display>DocumentLibraryForm</Display>
-  <Edit>DocumentLibraryForm</Edit>
-  <New>DocumentLibraryForm</New>
-</FormTemplates>
-</file>
-
 <file path=customXml/item4.xml><?xml version="1.0" encoding="utf-8"?>
 <b:Sources xmlns:b="http://schemas.openxmlformats.org/officeDocument/2006/bibliography" xmlns="http://schemas.openxmlformats.org/officeDocument/2006/bibliography" SelectedStyle="\APASixthEditionOfficeOnline.xsl" StyleName="APA" Version="6">
   <b:Source>
@@ -10376,6 +10466,23 @@
 </file>
 
 <file path=customXml/itemProps1.xml><?xml version="1.0" encoding="utf-8"?>
+<ds:datastoreItem xmlns:ds="http://schemas.openxmlformats.org/officeDocument/2006/customXml" ds:itemID="{342870E9-60A9-4D85-B9A5-7C656743FB17}">
+  <ds:schemaRefs>
+    <ds:schemaRef ds:uri="http://schemas.microsoft.com/sharepoint/v3/contenttype/forms"/>
+  </ds:schemaRefs>
+</ds:datastoreItem>
+</file>
+
+<file path=customXml/itemProps2.xml><?xml version="1.0" encoding="utf-8"?>
+<ds:datastoreItem xmlns:ds="http://schemas.openxmlformats.org/officeDocument/2006/customXml" ds:itemID="{DE578F7F-1E2F-4721-8F37-50D4CE7E9E37}">
+  <ds:schemaRefs>
+    <ds:schemaRef ds:uri="http://schemas.microsoft.com/office/2006/metadata/properties"/>
+    <ds:schemaRef ds:uri="http://schemas.microsoft.com/office/infopath/2007/PartnerControls"/>
+  </ds:schemaRefs>
+</ds:datastoreItem>
+</file>
+
+<file path=customXml/itemProps3.xml><?xml version="1.0" encoding="utf-8"?>
 <ds:datastoreItem xmlns:ds="http://schemas.openxmlformats.org/officeDocument/2006/customXml" ds:itemID="{2126DA25-4DC6-4105-B13C-A44808DF0F49}">
   <ds:schemaRefs>
     <ds:schemaRef ds:uri="http://schemas.microsoft.com/office/2006/metadata/contentType"/>
@@ -10393,25 +10500,8 @@
 </ds:datastoreItem>
 </file>
 
-<file path=customXml/itemProps2.xml><?xml version="1.0" encoding="utf-8"?>
-<ds:datastoreItem xmlns:ds="http://schemas.openxmlformats.org/officeDocument/2006/customXml" ds:itemID="{DE578F7F-1E2F-4721-8F37-50D4CE7E9E37}">
-  <ds:schemaRefs>
-    <ds:schemaRef ds:uri="http://schemas.microsoft.com/office/2006/metadata/properties"/>
-    <ds:schemaRef ds:uri="http://schemas.microsoft.com/office/infopath/2007/PartnerControls"/>
-  </ds:schemaRefs>
-</ds:datastoreItem>
-</file>
-
-<file path=customXml/itemProps3.xml><?xml version="1.0" encoding="utf-8"?>
-<ds:datastoreItem xmlns:ds="http://schemas.openxmlformats.org/officeDocument/2006/customXml" ds:itemID="{342870E9-60A9-4D85-B9A5-7C656743FB17}">
-  <ds:schemaRefs>
-    <ds:schemaRef ds:uri="http://schemas.microsoft.com/sharepoint/v3/contenttype/forms"/>
-  </ds:schemaRefs>
-</ds:datastoreItem>
-</file>
-
 <file path=customXml/itemProps4.xml><?xml version="1.0" encoding="utf-8"?>
-<ds:datastoreItem xmlns:ds="http://schemas.openxmlformats.org/officeDocument/2006/customXml" ds:itemID="{FCA9938A-0169-437D-B84E-1BA68EF1FDE5}">
+<ds:datastoreItem xmlns:ds="http://schemas.openxmlformats.org/officeDocument/2006/customXml" ds:itemID="{57C369A8-2FF7-4EBD-8802-E9CC0D12F919}">
   <ds:schemaRefs>
     <ds:schemaRef ds:uri="http://schemas.openxmlformats.org/officeDocument/2006/bibliography"/>
   </ds:schemaRefs>

</xml_diff>